<commit_message>
Desafio 2 - 001
</commit_message>
<xml_diff>
--- a/Desafio 2 OM160481.docx
+++ b/Desafio 2 OM160481.docx
@@ -14,16 +14,12 @@
         </w:rPr>
       </w:pPr>
       <w:r>
-        <w:br w:type="page"/>
-      </w:r>
-      <w:r>
         <w:rPr>
           <w:rFonts w:ascii="Tahoma" w:eastAsia="Tahoma" w:hAnsi="Tahoma" w:cs="Tahoma"/>
           <w:b/>
           <w:sz w:val="48"/>
           <w:szCs w:val="48"/>
         </w:rPr>
-        <w:lastRenderedPageBreak/>
         <w:t>UNIVERSIDAD DON BOSCO</w:t>
       </w:r>
     </w:p>
@@ -265,14 +261,7 @@
           <w:rFonts w:ascii="Tahoma" w:eastAsia="Tahoma" w:hAnsi="Tahoma" w:cs="Tahoma"/>
           <w:b/>
         </w:rPr>
-        <w:t xml:space="preserve">DESAFIO </w:t>
-      </w:r>
-      <w:r>
-        <w:rPr>
-          <w:rFonts w:ascii="Tahoma" w:eastAsia="Tahoma" w:hAnsi="Tahoma" w:cs="Tahoma"/>
-          <w:b/>
-        </w:rPr>
-        <w:t>2</w:t>
+        <w:t>DESAFIO 2</w:t>
       </w:r>
     </w:p>
     <w:p>
@@ -410,23 +399,7 @@
           <w:rFonts w:ascii="Tahoma" w:eastAsia="Tahoma" w:hAnsi="Tahoma" w:cs="Tahoma"/>
           <w:b/>
         </w:rPr>
-        <w:t xml:space="preserve">eniera </w:t>
-      </w:r>
-      <w:proofErr w:type="spellStart"/>
-      <w:r>
-        <w:rPr>
-          <w:rFonts w:ascii="Tahoma" w:eastAsia="Tahoma" w:hAnsi="Tahoma" w:cs="Tahoma"/>
-          <w:b/>
-        </w:rPr>
-        <w:t>Karens</w:t>
-      </w:r>
-      <w:proofErr w:type="spellEnd"/>
-      <w:r>
-        <w:rPr>
-          <w:rFonts w:ascii="Tahoma" w:eastAsia="Tahoma" w:hAnsi="Tahoma" w:cs="Tahoma"/>
-          <w:b/>
-        </w:rPr>
-        <w:t xml:space="preserve"> Medrano</w:t>
+        <w:t>eniera Karens Medrano</w:t>
       </w:r>
     </w:p>
     <w:p>
@@ -519,6 +492,9 @@
     </w:p>
     <w:p>
       <w:r>
+        <w:rPr>
+          <w:noProof/>
+        </w:rPr>
         <w:drawing>
           <wp:inline distT="0" distB="0" distL="0" distR="0" wp14:anchorId="5CA94C92" wp14:editId="6725E550">
             <wp:extent cx="5611990" cy="1770278"/>
@@ -573,6 +549,9 @@
     </w:p>
     <w:p>
       <w:r>
+        <w:rPr>
+          <w:noProof/>
+        </w:rPr>
         <w:drawing>
           <wp:inline distT="0" distB="0" distL="0" distR="0" wp14:anchorId="2DAF31F4" wp14:editId="013AD4F9">
             <wp:extent cx="5208422" cy="2084217"/>
@@ -627,6 +606,9 @@
     </w:p>
     <w:p>
       <w:r>
+        <w:rPr>
+          <w:noProof/>
+        </w:rPr>
         <w:drawing>
           <wp:inline distT="0" distB="0" distL="0" distR="0" wp14:anchorId="5568AC14" wp14:editId="2FF90FB0">
             <wp:extent cx="3752697" cy="3003261"/>
@@ -675,6 +657,9 @@
     </w:p>
     <w:p>
       <w:r>
+        <w:rPr>
+          <w:noProof/>
+        </w:rPr>
         <w:drawing>
           <wp:inline distT="0" distB="0" distL="0" distR="0" wp14:anchorId="4F745351" wp14:editId="5CAAEED9">
             <wp:extent cx="2867512" cy="3959524"/>
@@ -719,6 +704,9 @@
     </w:p>
     <w:p>
       <w:r>
+        <w:rPr>
+          <w:noProof/>
+        </w:rPr>
         <w:drawing>
           <wp:inline distT="0" distB="0" distL="0" distR="0" wp14:anchorId="7B50C87C" wp14:editId="1869A0A5">
             <wp:extent cx="3614468" cy="3066450"/>
@@ -767,297 +755,15 @@
       </w:r>
     </w:p>
     <w:p>
-      <w:proofErr w:type="gramStart"/>
-      <w:r>
-        <w:t>MONTH(</w:t>
-      </w:r>
-      <w:proofErr w:type="gramEnd"/>
-      <w:r>
-        <w:t xml:space="preserve">fecha) == </w:t>
-      </w:r>
-      <w:proofErr w:type="gramStart"/>
-      <w:r>
-        <w:t>1 ?</w:t>
-      </w:r>
-      <w:proofErr w:type="gramEnd"/>
-      <w:r>
-        <w:t xml:space="preserve"> "enero</w:t>
-      </w:r>
-      <w:proofErr w:type="gramStart"/>
-      <w:r>
-        <w:t>" :</w:t>
-      </w:r>
-      <w:proofErr w:type="gramEnd"/>
-      <w:r>
-        <w:t xml:space="preserve"> </w:t>
-      </w:r>
-      <w:proofErr w:type="gramStart"/>
-      <w:r>
-        <w:t>MONTH(</w:t>
-      </w:r>
-      <w:proofErr w:type="gramEnd"/>
-      <w:r>
-        <w:t xml:space="preserve">fecha) == </w:t>
-      </w:r>
-      <w:proofErr w:type="gramStart"/>
-      <w:r>
-        <w:t>2 ?</w:t>
-      </w:r>
-      <w:proofErr w:type="gramEnd"/>
-      <w:r>
-        <w:t xml:space="preserve"> "febrero</w:t>
-      </w:r>
-      <w:proofErr w:type="gramStart"/>
-      <w:r>
-        <w:t>" :</w:t>
-      </w:r>
-      <w:proofErr w:type="gramEnd"/>
-      <w:r>
-        <w:t xml:space="preserve"> </w:t>
-      </w:r>
-      <w:proofErr w:type="gramStart"/>
-      <w:r>
-        <w:t>MONTH(</w:t>
-      </w:r>
-      <w:proofErr w:type="gramEnd"/>
-      <w:r>
-        <w:t xml:space="preserve">fecha) == </w:t>
-      </w:r>
-      <w:proofErr w:type="gramStart"/>
-      <w:r>
-        <w:t>3 ?</w:t>
-      </w:r>
-      <w:proofErr w:type="gramEnd"/>
-      <w:r>
-        <w:t xml:space="preserve"> "marzo</w:t>
-      </w:r>
-      <w:proofErr w:type="gramStart"/>
-      <w:r>
-        <w:t>" :</w:t>
-      </w:r>
-      <w:proofErr w:type="gramEnd"/>
-      <w:r>
-        <w:t xml:space="preserve"> </w:t>
-      </w:r>
-      <w:proofErr w:type="gramStart"/>
-      <w:r>
-        <w:t>MONTH(</w:t>
-      </w:r>
-      <w:proofErr w:type="gramEnd"/>
-      <w:r>
-        <w:t xml:space="preserve">fecha) == </w:t>
-      </w:r>
-      <w:proofErr w:type="gramStart"/>
-      <w:r>
-        <w:t>4 ?</w:t>
-      </w:r>
-      <w:proofErr w:type="gramEnd"/>
-      <w:r>
-        <w:t xml:space="preserve"> "abril</w:t>
-      </w:r>
-      <w:proofErr w:type="gramStart"/>
-      <w:r>
-        <w:t>" :</w:t>
-      </w:r>
-      <w:proofErr w:type="gramEnd"/>
-      <w:r>
-        <w:t xml:space="preserve"> </w:t>
-      </w:r>
-      <w:proofErr w:type="gramStart"/>
-      <w:r>
-        <w:t>MONTH(</w:t>
-      </w:r>
-      <w:proofErr w:type="gramEnd"/>
-      <w:r>
-        <w:t xml:space="preserve">fecha) == </w:t>
-      </w:r>
-      <w:proofErr w:type="gramStart"/>
-      <w:r>
-        <w:t>5 ?</w:t>
-      </w:r>
-      <w:proofErr w:type="gramEnd"/>
-      <w:r>
-        <w:t xml:space="preserve"> "mayo</w:t>
-      </w:r>
-      <w:proofErr w:type="gramStart"/>
-      <w:r>
-        <w:t>" :</w:t>
-      </w:r>
-      <w:proofErr w:type="gramEnd"/>
-      <w:r>
-        <w:t xml:space="preserve"> </w:t>
-      </w:r>
-      <w:proofErr w:type="gramStart"/>
-      <w:r>
-        <w:t>MONTH(</w:t>
-      </w:r>
-      <w:proofErr w:type="gramEnd"/>
-      <w:r>
-        <w:t xml:space="preserve">fecha) == </w:t>
-      </w:r>
-      <w:proofErr w:type="gramStart"/>
-      <w:r>
-        <w:t>6 ?</w:t>
-      </w:r>
-      <w:proofErr w:type="gramEnd"/>
-      <w:r>
-        <w:t xml:space="preserve"> "junio</w:t>
-      </w:r>
-      <w:proofErr w:type="gramStart"/>
-      <w:r>
-        <w:t>" :</w:t>
-      </w:r>
-      <w:proofErr w:type="gramEnd"/>
-      <w:r>
-        <w:t xml:space="preserve"> </w:t>
-      </w:r>
-      <w:proofErr w:type="gramStart"/>
-      <w:r>
-        <w:t>MONTH(</w:t>
-      </w:r>
-      <w:proofErr w:type="gramEnd"/>
-      <w:r>
-        <w:t xml:space="preserve">fecha) == </w:t>
-      </w:r>
-      <w:proofErr w:type="gramStart"/>
-      <w:r>
-        <w:t>7 ?</w:t>
-      </w:r>
-      <w:proofErr w:type="gramEnd"/>
-      <w:r>
-        <w:t xml:space="preserve"> "julio</w:t>
-      </w:r>
-      <w:proofErr w:type="gramStart"/>
-      <w:r>
-        <w:t>" :</w:t>
-      </w:r>
-      <w:proofErr w:type="gramEnd"/>
-      <w:r>
-        <w:t xml:space="preserve"> </w:t>
-      </w:r>
-      <w:proofErr w:type="gramStart"/>
-      <w:r>
-        <w:t>MONTH(</w:t>
-      </w:r>
-      <w:proofErr w:type="gramEnd"/>
-      <w:r>
-        <w:t xml:space="preserve">fecha) == </w:t>
-      </w:r>
-      <w:proofErr w:type="gramStart"/>
-      <w:r>
-        <w:t>8 ?</w:t>
-      </w:r>
-      <w:proofErr w:type="gramEnd"/>
-      <w:r>
-        <w:t xml:space="preserve"> "agosto</w:t>
-      </w:r>
-      <w:proofErr w:type="gramStart"/>
-      <w:r>
-        <w:t>" :</w:t>
-      </w:r>
-      <w:proofErr w:type="gramEnd"/>
-      <w:r>
-        <w:t xml:space="preserve"> </w:t>
-      </w:r>
-      <w:proofErr w:type="gramStart"/>
-      <w:r>
-        <w:t>MONTH(</w:t>
-      </w:r>
-      <w:proofErr w:type="gramEnd"/>
-      <w:r>
-        <w:t xml:space="preserve">fecha) == </w:t>
-      </w:r>
-      <w:proofErr w:type="gramStart"/>
-      <w:r>
-        <w:t>9 ?</w:t>
-      </w:r>
-      <w:proofErr w:type="gramEnd"/>
-      <w:r>
-        <w:t xml:space="preserve"> "septiembre</w:t>
-      </w:r>
-      <w:proofErr w:type="gramStart"/>
-      <w:r>
-        <w:t>" :</w:t>
-      </w:r>
-      <w:proofErr w:type="gramEnd"/>
-      <w:r>
-        <w:t xml:space="preserve"> </w:t>
-      </w:r>
-      <w:proofErr w:type="gramStart"/>
-      <w:r>
-        <w:t>MONTH(</w:t>
-      </w:r>
-      <w:proofErr w:type="gramEnd"/>
-      <w:r>
-        <w:t xml:space="preserve">fecha) == </w:t>
-      </w:r>
-      <w:proofErr w:type="gramStart"/>
-      <w:r>
-        <w:t>10 ?</w:t>
-      </w:r>
-      <w:proofErr w:type="gramEnd"/>
-      <w:r>
-        <w:t xml:space="preserve"> "octubre</w:t>
-      </w:r>
-      <w:proofErr w:type="gramStart"/>
-      <w:r>
-        <w:t>" :</w:t>
-      </w:r>
-      <w:proofErr w:type="gramEnd"/>
-      <w:r>
-        <w:t xml:space="preserve"> </w:t>
-      </w:r>
-      <w:proofErr w:type="gramStart"/>
-      <w:r>
-        <w:t>MONTH(</w:t>
-      </w:r>
-      <w:proofErr w:type="gramEnd"/>
-      <w:r>
-        <w:t xml:space="preserve">fecha) == </w:t>
-      </w:r>
-      <w:proofErr w:type="gramStart"/>
-      <w:r>
-        <w:t>11 ?</w:t>
-      </w:r>
-      <w:proofErr w:type="gramEnd"/>
-      <w:r>
-        <w:t xml:space="preserve"> "noviembre</w:t>
-      </w:r>
-      <w:proofErr w:type="gramStart"/>
-      <w:r>
-        <w:t>" :</w:t>
-      </w:r>
-      <w:proofErr w:type="gramEnd"/>
-      <w:r>
-        <w:t xml:space="preserve"> </w:t>
-      </w:r>
-      <w:proofErr w:type="gramStart"/>
-      <w:r>
-        <w:t>MONTH(</w:t>
-      </w:r>
-      <w:proofErr w:type="gramEnd"/>
-      <w:r>
-        <w:t xml:space="preserve">fecha) == </w:t>
-      </w:r>
-      <w:proofErr w:type="gramStart"/>
-      <w:r>
-        <w:t>12 ?</w:t>
-      </w:r>
-      <w:proofErr w:type="gramEnd"/>
-      <w:r>
-        <w:t xml:space="preserve"> "diciembre</w:t>
-      </w:r>
-      <w:proofErr w:type="gramStart"/>
-      <w:r>
-        <w:t>" :</w:t>
-      </w:r>
-      <w:proofErr w:type="gramEnd"/>
-      <w:r>
-        <w:t xml:space="preserve"> "desconocido"</w:t>
-      </w:r>
-    </w:p>
-    <w:p>
-      <w:r>
+      <w:r>
+        <w:t>MONTH(fecha) == 1 ? "enero" : MONTH(fecha) == 2 ? "febrero" : MONTH(fecha) == 3 ? "marzo" : MONTH(fecha) == 4 ? "abril" : MONTH(fecha) == 5 ? "mayo" : MONTH(fecha) == 6 ? "junio" : MONTH(fecha) == 7 ? "julio" : MONTH(fecha) == 8 ? "agosto" : MONTH(fecha) == 9 ? "septiembre" : MONTH(fecha) == 10 ? "octubre" : MONTH(fecha) == 11 ? "noviembre" : MONTH(fecha) == 12 ? "diciembre" : "desconocido"</w:t>
+      </w:r>
+    </w:p>
+    <w:p>
+      <w:r>
+        <w:rPr>
+          <w:noProof/>
+        </w:rPr>
         <w:drawing>
           <wp:inline distT="0" distB="0" distL="0" distR="0" wp14:anchorId="28902256" wp14:editId="770C4C18">
             <wp:extent cx="5612130" cy="4509770"/>
@@ -1128,37 +834,8 @@
       </w:r>
     </w:p>
     <w:p>
-      <w:proofErr w:type="gramStart"/>
-      <w:r>
-        <w:t>TRIM(</w:t>
-      </w:r>
-      <w:proofErr w:type="gramEnd"/>
-      <w:r>
-        <w:t>[Comercio y recreación_]) == "</w:t>
-      </w:r>
-      <w:proofErr w:type="gramStart"/>
-      <w:r>
-        <w:t>" ?</w:t>
-      </w:r>
-      <w:proofErr w:type="gramEnd"/>
-      <w:r>
-        <w:t xml:space="preserve"> "0</w:t>
-      </w:r>
-      <w:proofErr w:type="gramStart"/>
-      <w:r>
-        <w:t>" :</w:t>
-      </w:r>
-      <w:proofErr w:type="gramEnd"/>
-      <w:r>
-        <w:t xml:space="preserve"> </w:t>
-      </w:r>
-      <w:proofErr w:type="gramStart"/>
-      <w:r>
-        <w:t>REPLACE(</w:t>
-      </w:r>
-      <w:proofErr w:type="gramEnd"/>
-      <w:r>
-        <w:t>[Comercio y recreación_],",",".")</w:t>
+      <w:r>
+        <w:t>TRIM([Comercio y recreación_]) == "" ? "0" : REPLACE([Comercio y recreación_],",",".")</w:t>
       </w:r>
     </w:p>
     <w:p>
@@ -1167,51 +844,18 @@
           <w:lang w:val="en-US"/>
         </w:rPr>
       </w:pPr>
-      <w:proofErr w:type="gramStart"/>
       <w:r>
         <w:rPr>
           <w:lang w:val="en-US"/>
         </w:rPr>
-        <w:t>REPLACE(REPLACE(REPLACE(REPLACE(</w:t>
-      </w:r>
-      <w:proofErr w:type="gramEnd"/>
-      <w:r>
-        <w:rPr>
-          <w:lang w:val="en-US"/>
-        </w:rPr>
-        <w:t>Departamento_," Department",""),"</w:t>
-      </w:r>
-      <w:proofErr w:type="spellStart"/>
-      <w:r>
-        <w:rPr>
-          <w:lang w:val="en-US"/>
-        </w:rPr>
-        <w:t>Ã¡","á</w:t>
-      </w:r>
-      <w:proofErr w:type="spellEnd"/>
-      <w:r>
-        <w:rPr>
-          <w:lang w:val="en-US"/>
-        </w:rPr>
-        <w:t>"),"Ã³","ó"),"</w:t>
-      </w:r>
-      <w:proofErr w:type="spellStart"/>
-      <w:r>
-        <w:rPr>
-          <w:lang w:val="en-US"/>
-        </w:rPr>
-        <w:t>Ã±","ñ</w:t>
-      </w:r>
-      <w:proofErr w:type="spellEnd"/>
-      <w:r>
-        <w:rPr>
-          <w:lang w:val="en-US"/>
-        </w:rPr>
-        <w:t>")</w:t>
-      </w:r>
-    </w:p>
-    <w:p>
-      <w:r>
+        <w:t>REPLACE(REPLACE(REPLACE(REPLACE(Departamento_," Department",""),"Ã¡","á"),"Ã³","ó"),"Ã±","ñ")</w:t>
+      </w:r>
+    </w:p>
+    <w:p>
+      <w:r>
+        <w:rPr>
+          <w:noProof/>
+        </w:rPr>
         <w:lastRenderedPageBreak/>
         <w:drawing>
           <wp:inline distT="0" distB="0" distL="0" distR="0" wp14:anchorId="3449D5BE" wp14:editId="00CF8AC9">
@@ -1262,6 +906,9 @@
     </w:p>
     <w:p>
       <w:r>
+        <w:rPr>
+          <w:noProof/>
+        </w:rPr>
         <w:drawing>
           <wp:inline distT="0" distB="0" distL="0" distR="0" wp14:anchorId="69E0F00E" wp14:editId="3AF499D5">
             <wp:extent cx="5612130" cy="4690745"/>
@@ -1309,6 +956,9 @@
     </w:p>
     <w:p>
       <w:r>
+        <w:rPr>
+          <w:noProof/>
+        </w:rPr>
         <w:drawing>
           <wp:inline distT="0" distB="0" distL="0" distR="0" wp14:anchorId="0EAB3374" wp14:editId="60F9AF5C">
             <wp:extent cx="5612130" cy="2577465"/>
@@ -1357,6 +1007,9 @@
     </w:p>
     <w:p>
       <w:r>
+        <w:rPr>
+          <w:noProof/>
+        </w:rPr>
         <w:drawing>
           <wp:inline distT="0" distB="0" distL="0" distR="0" wp14:anchorId="3669B6D5" wp14:editId="5AA224DD">
             <wp:extent cx="5612130" cy="3114040"/>
@@ -1408,6 +1061,9 @@
     </w:p>
     <w:p>
       <w:r>
+        <w:rPr>
+          <w:noProof/>
+        </w:rPr>
         <w:drawing>
           <wp:inline distT="0" distB="0" distL="0" distR="0" wp14:anchorId="17B1A360" wp14:editId="7DECA602">
             <wp:extent cx="4058216" cy="2781688"/>
@@ -1454,16 +1110,14 @@
       </w:pPr>
       <w:r>
         <w:lastRenderedPageBreak/>
-        <w:t xml:space="preserve">Data </w:t>
-      </w:r>
-      <w:proofErr w:type="spellStart"/>
-      <w:r>
-        <w:t>Source</w:t>
-      </w:r>
-      <w:proofErr w:type="spellEnd"/>
-    </w:p>
-    <w:p>
-      <w:r>
+        <w:t>Data Source</w:t>
+      </w:r>
+    </w:p>
+    <w:p>
+      <w:r>
+        <w:rPr>
+          <w:noProof/>
+        </w:rPr>
         <w:drawing>
           <wp:inline distT="0" distB="0" distL="0" distR="0" wp14:anchorId="40F9A758" wp14:editId="687C5F94">
             <wp:extent cx="4971151" cy="3545840"/>
@@ -1503,6 +1157,9 @@
     </w:p>
     <w:p>
       <w:r>
+        <w:rPr>
+          <w:noProof/>
+        </w:rPr>
         <w:drawing>
           <wp:inline distT="0" distB="0" distL="0" distR="0" wp14:anchorId="117819AC" wp14:editId="31311995">
             <wp:extent cx="3783330" cy="2303045"/>
@@ -1551,6 +1208,9 @@
     </w:p>
     <w:p>
       <w:r>
+        <w:rPr>
+          <w:noProof/>
+        </w:rPr>
         <w:drawing>
           <wp:inline distT="0" distB="0" distL="0" distR="0" wp14:anchorId="0493007B" wp14:editId="2639CA12">
             <wp:extent cx="5243760" cy="1873250"/>
@@ -1617,6 +1277,9 @@
     </w:p>
     <w:p>
       <w:r>
+        <w:rPr>
+          <w:noProof/>
+        </w:rPr>
         <w:drawing>
           <wp:inline distT="0" distB="0" distL="0" distR="0" wp14:anchorId="7D55E153" wp14:editId="1DC386B5">
             <wp:extent cx="5612130" cy="1727200"/>
@@ -1669,17 +1332,15 @@
           <w:numId w:val="1"/>
         </w:numPr>
       </w:pPr>
-      <w:proofErr w:type="spellStart"/>
-      <w:r>
-        <w:t>Region</w:t>
-      </w:r>
-      <w:proofErr w:type="spellEnd"/>
-      <w:r>
-        <w:t xml:space="preserve"> o Departamento:</w:t>
-      </w:r>
-    </w:p>
-    <w:p>
-      <w:r>
+      <w:r>
+        <w:t>Region o Departamento:</w:t>
+      </w:r>
+    </w:p>
+    <w:p>
+      <w:r>
+        <w:rPr>
+          <w:noProof/>
+        </w:rPr>
         <w:drawing>
           <wp:inline distT="0" distB="0" distL="0" distR="0" wp14:anchorId="14BFAABB" wp14:editId="6F5C4B0C">
             <wp:extent cx="5612130" cy="1855470"/>
@@ -1729,6 +1390,9 @@
     </w:p>
     <w:p>
       <w:r>
+        <w:rPr>
+          <w:noProof/>
+        </w:rPr>
         <w:drawing>
           <wp:inline distT="0" distB="0" distL="0" distR="0" wp14:anchorId="4C05A5F1" wp14:editId="2C1EB23C">
             <wp:extent cx="5612130" cy="2980055"/>
@@ -1754,6 +1418,90 @@
                     <a:xfrm>
                       <a:off x="0" y="0"/>
                       <a:ext cx="5612130" cy="2980055"/>
+                    </a:xfrm>
+                    <a:prstGeom prst="rect">
+                      <a:avLst/>
+                    </a:prstGeom>
+                  </pic:spPr>
+                </pic:pic>
+              </a:graphicData>
+            </a:graphic>
+          </wp:inline>
+        </w:drawing>
+      </w:r>
+    </w:p>
+    <w:p>
+      <w:r>
+        <w:t>DIMENSION REGION (DEPARTAMENTO)</w:t>
+      </w:r>
+    </w:p>
+    <w:p>
+      <w:r>
+        <w:drawing>
+          <wp:inline distT="0" distB="0" distL="0" distR="0" wp14:anchorId="6C5F1B84" wp14:editId="3518CDB3">
+            <wp:extent cx="5612130" cy="3039745"/>
+            <wp:effectExtent l="0" t="0" r="7620" b="8255"/>
+            <wp:docPr id="145150114" name="Imagen 1" descr="Captura de pantalla de un celular&#10;&#10;El contenido generado por IA puede ser incorrecto."/>
+            <wp:cNvGraphicFramePr>
+              <a:graphicFrameLocks xmlns:a="http://schemas.openxmlformats.org/drawingml/2006/main" noChangeAspect="1"/>
+            </wp:cNvGraphicFramePr>
+            <a:graphic xmlns:a="http://schemas.openxmlformats.org/drawingml/2006/main">
+              <a:graphicData uri="http://schemas.openxmlformats.org/drawingml/2006/picture">
+                <pic:pic xmlns:pic="http://schemas.openxmlformats.org/drawingml/2006/picture">
+                  <pic:nvPicPr>
+                    <pic:cNvPr id="145150114" name="Imagen 1" descr="Captura de pantalla de un celular&#10;&#10;El contenido generado por IA puede ser incorrecto."/>
+                    <pic:cNvPicPr/>
+                  </pic:nvPicPr>
+                  <pic:blipFill>
+                    <a:blip r:embed="rId27"/>
+                    <a:stretch>
+                      <a:fillRect/>
+                    </a:stretch>
+                  </pic:blipFill>
+                  <pic:spPr>
+                    <a:xfrm>
+                      <a:off x="0" y="0"/>
+                      <a:ext cx="5612130" cy="3039745"/>
+                    </a:xfrm>
+                    <a:prstGeom prst="rect">
+                      <a:avLst/>
+                    </a:prstGeom>
+                  </pic:spPr>
+                </pic:pic>
+              </a:graphicData>
+            </a:graphic>
+          </wp:inline>
+        </w:drawing>
+      </w:r>
+    </w:p>
+    <w:p>
+      <w:r>
+        <w:lastRenderedPageBreak/>
+        <w:drawing>
+          <wp:inline distT="0" distB="0" distL="0" distR="0" wp14:anchorId="2EF5DBE0" wp14:editId="595E7DEA">
+            <wp:extent cx="5612130" cy="2817495"/>
+            <wp:effectExtent l="0" t="0" r="7620" b="1905"/>
+            <wp:docPr id="1039148282" name="Imagen 1" descr="Interfaz de usuario gráfica, Aplicación&#10;&#10;El contenido generado por IA puede ser incorrecto."/>
+            <wp:cNvGraphicFramePr>
+              <a:graphicFrameLocks xmlns:a="http://schemas.openxmlformats.org/drawingml/2006/main" noChangeAspect="1"/>
+            </wp:cNvGraphicFramePr>
+            <a:graphic xmlns:a="http://schemas.openxmlformats.org/drawingml/2006/main">
+              <a:graphicData uri="http://schemas.openxmlformats.org/drawingml/2006/picture">
+                <pic:pic xmlns:pic="http://schemas.openxmlformats.org/drawingml/2006/picture">
+                  <pic:nvPicPr>
+                    <pic:cNvPr id="1039148282" name="Imagen 1" descr="Interfaz de usuario gráfica, Aplicación&#10;&#10;El contenido generado por IA puede ser incorrecto."/>
+                    <pic:cNvPicPr/>
+                  </pic:nvPicPr>
+                  <pic:blipFill>
+                    <a:blip r:embed="rId28"/>
+                    <a:stretch>
+                      <a:fillRect/>
+                    </a:stretch>
+                  </pic:blipFill>
+                  <pic:spPr>
+                    <a:xfrm>
+                      <a:off x="0" y="0"/>
+                      <a:ext cx="5612130" cy="2817495"/>
                     </a:xfrm>
                     <a:prstGeom prst="rect">
                       <a:avLst/>
@@ -2614,6 +2362,7 @@
   <w:style w:type="character" w:default="1" w:styleId="Fuentedeprrafopredeter">
     <w:name w:val="Default Paragraph Font"/>
     <w:uiPriority w:val="1"/>
+    <w:semiHidden/>
     <w:unhideWhenUsed/>
   </w:style>
   <w:style w:type="table" w:default="1" w:styleId="Tablanormal">

</xml_diff>